<commit_message>
Identificacao e formalizacao do problema feita. Liverpool e merda
</commit_message>
<xml_diff>
--- a/Entrega_1/Relatorio_CAL.docx
+++ b/Entrega_1/Relatorio_CAL.docx
@@ -8885,26 +8885,7 @@
           <w:rtl w:val="0"/>
           <w:lang w:val="pt-PT"/>
         </w:rPr>
-        <w:t>passar</w:t>
-      </w:r>
-      <w:r>
-        <w:rPr>
-          <w:rFonts w:hAnsi="Helvetica" w:hint="default"/>
-          <w:sz w:val="24"/>
-          <w:szCs w:val="24"/>
-          <w:rtl w:val="0"/>
-          <w:lang w:val="pt-PT"/>
-        </w:rPr>
-        <w:t xml:space="preserve">á </w:t>
-      </w:r>
-      <w:r>
-        <w:rPr>
-          <w:sz w:val="24"/>
-          <w:szCs w:val="24"/>
-          <w:rtl w:val="0"/>
-          <w:lang w:val="pt-PT"/>
-        </w:rPr>
-        <w:t>pela minimiza</w:t>
+        <w:t>passar pela minimiza</w:t>
       </w:r>
       <w:r>
         <w:rPr>
@@ -9146,8 +9127,106 @@
         <w:pStyle w:val="Corpo"/>
         <w:jc w:val="left"/>
         <w:rPr>
-          <w:sz w:val="30"/>
-          <w:szCs w:val="30"/>
+          <w:sz w:val="24"/>
+          <w:szCs w:val="24"/>
+        </w:rPr>
+      </w:pPr>
+    </w:p>
+    <w:p>
+      <w:pPr>
+        <w:pStyle w:val="Corpo"/>
+        <w:jc w:val="left"/>
+        <w:rPr>
+          <w:sz w:val="24"/>
+          <w:szCs w:val="24"/>
+        </w:rPr>
+      </w:pPr>
+    </w:p>
+    <w:p>
+      <w:pPr>
+        <w:pStyle w:val="Corpo"/>
+        <w:jc w:val="left"/>
+        <w:rPr>
+          <w:sz w:val="24"/>
+          <w:szCs w:val="24"/>
+        </w:rPr>
+      </w:pPr>
+    </w:p>
+    <w:p>
+      <w:pPr>
+        <w:pStyle w:val="Corpo"/>
+        <w:jc w:val="left"/>
+      </w:pPr>
+      <w:r>
+        <w:rPr>
+          <w:sz w:val="34"/>
+          <w:szCs w:val="34"/>
+          <w:u w:val="single"/>
+        </w:rPr>
+        <w:br w:type="page"/>
+      </w:r>
+    </w:p>
+    <w:p>
+      <w:pPr>
+        <w:pStyle w:val="Corpo"/>
+        <w:jc w:val="left"/>
+        <w:rPr>
+          <w:sz w:val="34"/>
+          <w:szCs w:val="34"/>
+          <w:u w:val="single"/>
+        </w:rPr>
+      </w:pPr>
+      <w:r>
+        <w:rPr>
+          <w:sz w:val="34"/>
+          <w:szCs w:val="34"/>
+          <w:u w:val="single"/>
+          <w:rtl w:val="0"/>
+          <w:lang w:val="pt-PT"/>
+        </w:rPr>
+        <w:t>Perspetiva de solu</w:t>
+      </w:r>
+      <w:r>
+        <w:rPr>
+          <w:rFonts w:hAnsi="Helvetica" w:hint="default"/>
+          <w:sz w:val="34"/>
+          <w:szCs w:val="34"/>
+          <w:u w:val="single"/>
+          <w:rtl w:val="0"/>
+          <w:lang w:val="pt-PT"/>
+        </w:rPr>
+        <w:t>çã</w:t>
+      </w:r>
+      <w:r>
+        <w:rPr>
+          <w:sz w:val="34"/>
+          <w:szCs w:val="34"/>
+          <w:u w:val="single"/>
+          <w:rtl w:val="0"/>
+          <w:lang w:val="pt-PT"/>
+        </w:rPr>
+        <w:t>o</w:t>
+      </w:r>
+    </w:p>
+    <w:p>
+      <w:pPr>
+        <w:pStyle w:val="Corpo"/>
+        <w:jc w:val="left"/>
+        <w:rPr>
+          <w:sz w:val="34"/>
+          <w:szCs w:val="34"/>
+          <w:u w:val="single"/>
+        </w:rPr>
+      </w:pPr>
+    </w:p>
+    <w:p>
+      <w:pPr>
+        <w:pStyle w:val="Corpo"/>
+        <w:jc w:val="left"/>
+        <w:rPr>
+          <w:sz w:val="34"/>
+          <w:szCs w:val="34"/>
+          <w:u w:val="single"/>
         </w:rPr>
       </w:pPr>
     </w:p>

</xml_diff>